<commit_message>
Resultado de la juntada.
</commit_message>
<xml_diff>
--- a/Practico/1.Project Charter/PROJECT CHARTER.docx
+++ b/Practico/1.Project Charter/PROJECT CHARTER.docx
@@ -1,6 +1,6 @@
 
 <file path=word/document.xml><?xml version="1.0" encoding="utf-8"?>
-<w:document xmlns:wpc="http://schemas.microsoft.com/office/word/2010/wordprocessingCanvas" xmlns:mc="http://schemas.openxmlformats.org/markup-compatibility/2006" xmlns:o="urn:schemas-microsoft-com:office:office" xmlns:r="http://schemas.openxmlformats.org/officeDocument/2006/relationships" xmlns:m="http://schemas.openxmlformats.org/officeDocument/2006/math" xmlns:v="urn:schemas-microsoft-com:vml" xmlns:wp14="http://schemas.microsoft.com/office/word/2010/wordprocessingDrawing" xmlns:wp="http://schemas.openxmlformats.org/drawingml/2006/wordprocessingDrawing" xmlns:w10="urn:schemas-microsoft-com:office:word" xmlns:w="http://schemas.openxmlformats.org/wordprocessingml/2006/main" xmlns:w14="http://schemas.microsoft.com/office/word/2010/wordml" xmlns:wpg="http://schemas.microsoft.com/office/word/2010/wordprocessingGroup" xmlns:wpi="http://schemas.microsoft.com/office/word/2010/wordprocessingInk" xmlns:wne="http://schemas.microsoft.com/office/word/2006/wordml" xmlns:wps="http://schemas.microsoft.com/office/word/2010/wordprocessingShape" mc:Ignorable="w14 wp14">
+<w:document xmlns:ve="http://schemas.openxmlformats.org/markup-compatibility/2006" xmlns:o="urn:schemas-microsoft-com:office:office" xmlns:r="http://schemas.openxmlformats.org/officeDocument/2006/relationships" xmlns:m="http://schemas.openxmlformats.org/officeDocument/2006/math" xmlns:v="urn:schemas-microsoft-com:vml" xmlns:wp="http://schemas.openxmlformats.org/drawingml/2006/wordprocessingDrawing" xmlns:w10="urn:schemas-microsoft-com:office:word" xmlns:w="http://schemas.openxmlformats.org/wordprocessingml/2006/main" xmlns:wne="http://schemas.microsoft.com/office/word/2006/wordml">
   <w:body>
     <w:p>
       <w:pPr>
@@ -208,7 +208,7 @@
           <w:sz w:val="26"/>
           <w:szCs w:val="26"/>
         </w:rPr>
-        <w:t>Empresa</w:t>
+        <w:t xml:space="preserve">Gobierno de la Provincia de Cordoba </w:t>
       </w:r>
     </w:p>
     <w:p>
@@ -226,23 +226,7 @@
           <w:sz w:val="26"/>
           <w:szCs w:val="26"/>
         </w:rPr>
-        <w:t>23</w:t>
-      </w:r>
-      <w:r>
-        <w:rPr>
-          <w:color w:val="404040" w:themeColor="text1" w:themeTint="BF"/>
-          <w:sz w:val="26"/>
-          <w:szCs w:val="26"/>
-        </w:rPr>
-        <w:t>/0</w:t>
-      </w:r>
-      <w:r>
-        <w:rPr>
-          <w:color w:val="404040" w:themeColor="text1" w:themeTint="BF"/>
-          <w:sz w:val="26"/>
-          <w:szCs w:val="26"/>
-        </w:rPr>
-        <w:t>5/2011</w:t>
+        <w:t>23/05/2011</w:t>
       </w:r>
     </w:p>
     <w:p>
@@ -894,31 +878,31 @@
         <w:rPr>
           <w:color w:val="404040" w:themeColor="text1" w:themeTint="BF"/>
         </w:rPr>
-        <w:t xml:space="preserve">El proyecto incluye la </w:t>
-      </w:r>
-      <w:r>
-        <w:rPr>
-          <w:color w:val="404040" w:themeColor="text1" w:themeTint="BF"/>
-        </w:rPr>
-        <w:t>instalación</w:t>
-      </w:r>
-      <w:r>
-        <w:rPr>
-          <w:color w:val="404040" w:themeColor="text1" w:themeTint="BF"/>
-        </w:rPr>
-        <w:t xml:space="preserve"> y puesta en funcionamiento de 2</w:t>
-      </w:r>
-      <w:r>
-        <w:rPr>
-          <w:color w:val="404040" w:themeColor="text1" w:themeTint="BF"/>
-        </w:rPr>
-        <w:t>0 centros de Capacitación Informática</w:t>
-      </w:r>
-      <w:r>
-        <w:rPr>
-          <w:color w:val="404040" w:themeColor="text1" w:themeTint="BF"/>
-        </w:rPr>
-        <w:t xml:space="preserve"> en Córdoba capital y 20 en el Interior, los cuales deberán contar con:</w:t>
+        <w:t xml:space="preserve">El proyecto incluye la instalación y puesta en funcionamiento de 20 centros de Capacitación Informática en Córdoba capital </w:t>
+      </w:r>
+      <w:r>
+        <w:rPr>
+          <w:color w:val="404040" w:themeColor="text1" w:themeTint="BF"/>
+        </w:rPr>
+        <w:t>y 20 en el Interior. Cada centro estara equipado</w:t>
+      </w:r>
+      <w:r>
+        <w:rPr>
+          <w:color w:val="404040" w:themeColor="text1" w:themeTint="BF"/>
+        </w:rPr>
+        <w:t xml:space="preserve"> </w:t>
+      </w:r>
+      <w:r>
+        <w:rPr>
+          <w:color w:val="404040" w:themeColor="text1" w:themeTint="BF"/>
+        </w:rPr>
+        <w:t>con</w:t>
+      </w:r>
+      <w:r>
+        <w:rPr>
+          <w:color w:val="404040" w:themeColor="text1" w:themeTint="BF"/>
+        </w:rPr>
+        <w:t>:</w:t>
       </w:r>
     </w:p>
     <w:p>
@@ -1018,6 +1002,20 @@
     </w:p>
     <w:p>
       <w:pPr>
+        <w:spacing w:line="240" w:lineRule="auto"/>
+        <w:rPr>
+          <w:color w:val="404040" w:themeColor="text1" w:themeTint="BF"/>
+        </w:rPr>
+      </w:pPr>
+      <w:r>
+        <w:rPr>
+          <w:color w:val="404040" w:themeColor="text1" w:themeTint="BF"/>
+        </w:rPr>
+        <w:t xml:space="preserve">Ademas cada uno dispondra de dos docentes a cargo para realizar la capacitacion. </w:t>
+      </w:r>
+    </w:p>
+    <w:p>
+      <w:pPr>
         <w:rPr>
           <w:color w:val="404040" w:themeColor="text1" w:themeTint="BF"/>
         </w:rPr>
@@ -1154,633 +1152,821 @@
           <w:szCs w:val="24"/>
         </w:rPr>
         <w:lastRenderedPageBreak/>
-        <w:t>Objetivos</w:t>
-      </w:r>
-      <w:r>
+        <w:t>Objetivos del proyecto</w:t>
+      </w:r>
+      <w:bookmarkEnd w:id="1"/>
+    </w:p>
+    <w:p>
+      <w:pPr>
+        <w:spacing w:line="240" w:lineRule="auto"/>
+        <w:rPr>
+          <w:color w:val="404040" w:themeColor="text1" w:themeTint="BF"/>
+        </w:rPr>
+      </w:pPr>
+      <w:r>
+        <w:rPr>
+          <w:color w:val="404040" w:themeColor="text1" w:themeTint="BF"/>
+        </w:rPr>
+        <w:t xml:space="preserve">Realizar la instalacion y puesta en funcionamiento de 40 centro de capacitacion informatica  en la provincia de cordoba antes de la iniciacion del periodo lectivo del año 2012 </w:t>
+      </w:r>
+    </w:p>
+    <w:p>
+      <w:pPr>
+        <w:pStyle w:val="Ttulo1"/>
         <w:rPr>
           <w:rFonts w:asciiTheme="minorHAnsi" w:hAnsiTheme="minorHAnsi" w:cstheme="minorHAnsi"/>
           <w:color w:val="365F91" w:themeColor="accent1" w:themeShade="BF"/>
           <w:sz w:val="24"/>
           <w:szCs w:val="24"/>
         </w:rPr>
-        <w:t xml:space="preserve"> del proyecto</w:t>
-      </w:r>
-      <w:bookmarkEnd w:id="1"/>
-    </w:p>
-    <w:p>
-      <w:pPr>
-        <w:spacing w:line="240" w:lineRule="auto"/>
-        <w:rPr>
-          <w:color w:val="404040" w:themeColor="text1" w:themeTint="BF"/>
-        </w:rPr>
-      </w:pPr>
-      <w:r>
-        <w:rPr>
-          <w:color w:val="404040" w:themeColor="text1" w:themeTint="BF"/>
-        </w:rPr>
-        <w:t>Contar con espacios que reúnan l</w:t>
-      </w:r>
-      <w:r>
-        <w:rPr>
-          <w:color w:val="404040" w:themeColor="text1" w:themeTint="BF"/>
-        </w:rPr>
-        <w:t xml:space="preserve">as condiciones necesarias </w:t>
-      </w:r>
-      <w:r>
-        <w:rPr>
-          <w:color w:val="404040" w:themeColor="text1" w:themeTint="BF"/>
-        </w:rPr>
-        <w:t xml:space="preserve">para </w:t>
-      </w:r>
-      <w:r>
-        <w:rPr>
-          <w:color w:val="404040" w:themeColor="text1" w:themeTint="BF"/>
-        </w:rPr>
-        <w:t xml:space="preserve">la impartición de </w:t>
-      </w:r>
-      <w:r>
-        <w:rPr>
-          <w:color w:val="404040" w:themeColor="text1" w:themeTint="BF"/>
-        </w:rPr>
-        <w:t>capacitación</w:t>
-      </w:r>
-      <w:r>
-        <w:rPr>
-          <w:color w:val="404040" w:themeColor="text1" w:themeTint="BF"/>
-        </w:rPr>
-        <w:t xml:space="preserve"> informática acorde a las necesidades tecnológicas actuales.</w:t>
-      </w:r>
-    </w:p>
-    <w:p>
-      <w:pPr>
-        <w:spacing w:line="240" w:lineRule="auto"/>
-        <w:rPr>
-          <w:color w:val="404040" w:themeColor="text1" w:themeTint="BF"/>
-        </w:rPr>
-      </w:pPr>
-      <w:r>
-        <w:rPr>
-          <w:color w:val="404040" w:themeColor="text1" w:themeTint="BF"/>
-        </w:rPr>
-        <w:t>Promover la alfabetización tecnológica, enriqueciendo</w:t>
-      </w:r>
-      <w:r>
-        <w:rPr>
-          <w:color w:val="404040" w:themeColor="text1" w:themeTint="BF"/>
-        </w:rPr>
-        <w:t xml:space="preserve"> los conocimientos y habilidades</w:t>
-      </w:r>
-      <w:r>
-        <w:rPr>
-          <w:color w:val="404040" w:themeColor="text1" w:themeTint="BF"/>
-        </w:rPr>
-        <w:t xml:space="preserve"> asociados con las tecnologías informáticas, de manera tal de democratizar los procesos de formación, conseguir inclusión social, laboral y una mejora en la calidad de vida.</w:t>
-      </w:r>
-    </w:p>
-    <w:p>
-      <w:pPr>
-        <w:spacing w:line="240" w:lineRule="auto"/>
-        <w:rPr>
-          <w:color w:val="404040" w:themeColor="text1" w:themeTint="BF"/>
-        </w:rPr>
-      </w:pPr>
-    </w:p>
-    <w:p>
-      <w:pPr>
-        <w:spacing w:line="240" w:lineRule="auto"/>
-        <w:rPr>
-          <w:color w:val="404040" w:themeColor="text1" w:themeTint="BF"/>
-        </w:rPr>
-      </w:pPr>
-    </w:p>
-    <w:p>
-      <w:pPr>
-        <w:spacing w:line="240" w:lineRule="auto"/>
-        <w:rPr>
-          <w:color w:val="404040" w:themeColor="text1" w:themeTint="BF"/>
-        </w:rPr>
-      </w:pPr>
-    </w:p>
-    <w:p>
-      <w:pPr>
-        <w:spacing w:line="240" w:lineRule="auto"/>
-        <w:rPr>
-          <w:color w:val="404040" w:themeColor="text1" w:themeTint="BF"/>
-        </w:rPr>
-      </w:pPr>
-    </w:p>
-    <w:p>
-      <w:pPr>
-        <w:spacing w:line="240" w:lineRule="auto"/>
-        <w:rPr>
-          <w:color w:val="404040" w:themeColor="text1" w:themeTint="BF"/>
-        </w:rPr>
-      </w:pPr>
-    </w:p>
-    <w:p>
-      <w:pPr>
-        <w:spacing w:line="240" w:lineRule="auto"/>
-        <w:rPr>
-          <w:color w:val="404040" w:themeColor="text1" w:themeTint="BF"/>
-        </w:rPr>
-      </w:pPr>
-    </w:p>
-    <w:p>
-      <w:pPr>
-        <w:spacing w:line="240" w:lineRule="auto"/>
-        <w:rPr>
-          <w:color w:val="404040" w:themeColor="text1" w:themeTint="BF"/>
-        </w:rPr>
-      </w:pPr>
-    </w:p>
-    <w:p>
-      <w:pPr>
-        <w:spacing w:line="240" w:lineRule="auto"/>
-        <w:rPr>
-          <w:color w:val="404040" w:themeColor="text1" w:themeTint="BF"/>
-        </w:rPr>
-      </w:pPr>
-    </w:p>
-    <w:p>
-      <w:pPr>
-        <w:spacing w:line="240" w:lineRule="auto"/>
-        <w:rPr>
-          <w:color w:val="404040" w:themeColor="text1" w:themeTint="BF"/>
-        </w:rPr>
-      </w:pPr>
-    </w:p>
-    <w:p>
-      <w:pPr>
-        <w:spacing w:line="240" w:lineRule="auto"/>
-        <w:rPr>
-          <w:color w:val="404040" w:themeColor="text1" w:themeTint="BF"/>
-        </w:rPr>
-      </w:pPr>
-    </w:p>
-    <w:p>
-      <w:pPr>
-        <w:spacing w:line="240" w:lineRule="auto"/>
-        <w:rPr>
-          <w:color w:val="404040" w:themeColor="text1" w:themeTint="BF"/>
-        </w:rPr>
-      </w:pPr>
-    </w:p>
-    <w:p>
-      <w:pPr>
-        <w:spacing w:line="240" w:lineRule="auto"/>
-        <w:rPr>
-          <w:color w:val="404040" w:themeColor="text1" w:themeTint="BF"/>
-        </w:rPr>
-      </w:pPr>
-    </w:p>
-    <w:p>
-      <w:pPr>
-        <w:spacing w:line="240" w:lineRule="auto"/>
-        <w:rPr>
-          <w:color w:val="404040" w:themeColor="text1" w:themeTint="BF"/>
-        </w:rPr>
-      </w:pPr>
-    </w:p>
-    <w:p>
-      <w:pPr>
-        <w:spacing w:line="240" w:lineRule="auto"/>
-        <w:rPr>
-          <w:color w:val="404040" w:themeColor="text1" w:themeTint="BF"/>
-        </w:rPr>
-      </w:pPr>
-    </w:p>
-    <w:p>
-      <w:pPr>
-        <w:spacing w:line="240" w:lineRule="auto"/>
-        <w:rPr>
-          <w:color w:val="404040" w:themeColor="text1" w:themeTint="BF"/>
-        </w:rPr>
-      </w:pPr>
-    </w:p>
-    <w:p>
-      <w:pPr>
-        <w:spacing w:line="240" w:lineRule="auto"/>
-        <w:rPr>
-          <w:color w:val="404040" w:themeColor="text1" w:themeTint="BF"/>
-        </w:rPr>
-      </w:pPr>
-    </w:p>
-    <w:p>
-      <w:pPr>
-        <w:spacing w:line="240" w:lineRule="auto"/>
-        <w:rPr>
-          <w:color w:val="404040" w:themeColor="text1" w:themeTint="BF"/>
-        </w:rPr>
-      </w:pPr>
-    </w:p>
-    <w:p>
-      <w:pPr>
-        <w:spacing w:line="240" w:lineRule="auto"/>
-        <w:rPr>
-          <w:color w:val="404040" w:themeColor="text1" w:themeTint="BF"/>
-        </w:rPr>
-      </w:pPr>
-    </w:p>
-    <w:p>
-      <w:pPr>
-        <w:spacing w:line="240" w:lineRule="auto"/>
-        <w:rPr>
-          <w:color w:val="404040" w:themeColor="text1" w:themeTint="BF"/>
-        </w:rPr>
-      </w:pPr>
-    </w:p>
-    <w:p>
-      <w:pPr>
-        <w:spacing w:line="240" w:lineRule="auto"/>
-        <w:rPr>
-          <w:color w:val="404040" w:themeColor="text1" w:themeTint="BF"/>
-        </w:rPr>
-      </w:pPr>
-    </w:p>
-    <w:p>
-      <w:pPr>
-        <w:spacing w:line="240" w:lineRule="auto"/>
-        <w:rPr>
-          <w:color w:val="404040" w:themeColor="text1" w:themeTint="BF"/>
-        </w:rPr>
-      </w:pPr>
-    </w:p>
-    <w:p>
-      <w:pPr>
-        <w:spacing w:line="240" w:lineRule="auto"/>
-        <w:rPr>
-          <w:color w:val="404040" w:themeColor="text1" w:themeTint="BF"/>
-        </w:rPr>
-      </w:pPr>
-    </w:p>
-    <w:p>
-      <w:pPr>
-        <w:spacing w:line="240" w:lineRule="auto"/>
-        <w:rPr>
-          <w:color w:val="404040" w:themeColor="text1" w:themeTint="BF"/>
-        </w:rPr>
-      </w:pPr>
-    </w:p>
-    <w:p>
-      <w:pPr>
-        <w:pStyle w:val="Ttulo1"/>
+      </w:pPr>
+      <w:r>
         <w:rPr>
           <w:rFonts w:asciiTheme="minorHAnsi" w:hAnsiTheme="minorHAnsi" w:cstheme="minorHAnsi"/>
           <w:color w:val="365F91" w:themeColor="accent1" w:themeShade="BF"/>
           <w:sz w:val="24"/>
           <w:szCs w:val="24"/>
         </w:rPr>
-      </w:pPr>
-      <w:bookmarkStart w:id="2" w:name="_Toc293959971"/>
-      <w:r>
+        <w:t>Justificacion y Estimulos</w:t>
+      </w:r>
+    </w:p>
+    <w:p>
+      <w:pPr>
+        <w:spacing w:line="240" w:lineRule="auto"/>
+        <w:rPr>
+          <w:color w:val="404040" w:themeColor="text1" w:themeTint="BF"/>
+        </w:rPr>
+      </w:pPr>
+      <w:r>
+        <w:rPr>
+          <w:color w:val="404040" w:themeColor="text1" w:themeTint="BF"/>
+        </w:rPr>
+        <w:t>Promover la alfabetización tecnológica, enriqueciendo los conocimientos y habilidades asociados con las tecnologías informáticas, de manera tal de democratizar los procesos de formación, conseguir inclusión social, laboral y una mejora en la calidad de vida.</w:t>
+      </w:r>
+    </w:p>
+    <w:p>
+      <w:pPr>
+        <w:rPr>
+          <w:lang w:val="en-US"/>
+        </w:rPr>
+      </w:pPr>
+    </w:p>
+    <w:p>
+      <w:pPr>
+        <w:spacing w:line="240" w:lineRule="auto"/>
+        <w:rPr>
+          <w:color w:val="404040" w:themeColor="text1" w:themeTint="BF"/>
+        </w:rPr>
+      </w:pPr>
+    </w:p>
+    <w:p>
+      <w:pPr>
+        <w:spacing w:line="240" w:lineRule="auto"/>
+        <w:rPr>
+          <w:color w:val="404040" w:themeColor="text1" w:themeTint="BF"/>
+        </w:rPr>
+      </w:pPr>
+    </w:p>
+    <w:p>
+      <w:pPr>
+        <w:spacing w:line="240" w:lineRule="auto"/>
+        <w:rPr>
+          <w:color w:val="404040" w:themeColor="text1" w:themeTint="BF"/>
+        </w:rPr>
+      </w:pPr>
+    </w:p>
+    <w:p>
+      <w:pPr>
+        <w:spacing w:line="240" w:lineRule="auto"/>
+        <w:rPr>
+          <w:color w:val="404040" w:themeColor="text1" w:themeTint="BF"/>
+        </w:rPr>
+      </w:pPr>
+    </w:p>
+    <w:p>
+      <w:pPr>
+        <w:spacing w:line="240" w:lineRule="auto"/>
+        <w:rPr>
+          <w:color w:val="404040" w:themeColor="text1" w:themeTint="BF"/>
+        </w:rPr>
+      </w:pPr>
+    </w:p>
+    <w:p>
+      <w:pPr>
+        <w:spacing w:line="240" w:lineRule="auto"/>
+        <w:rPr>
+          <w:color w:val="404040" w:themeColor="text1" w:themeTint="BF"/>
+        </w:rPr>
+      </w:pPr>
+    </w:p>
+    <w:p>
+      <w:pPr>
+        <w:spacing w:line="240" w:lineRule="auto"/>
+        <w:rPr>
+          <w:color w:val="404040" w:themeColor="text1" w:themeTint="BF"/>
+        </w:rPr>
+      </w:pPr>
+    </w:p>
+    <w:p>
+      <w:pPr>
+        <w:spacing w:line="240" w:lineRule="auto"/>
+        <w:rPr>
+          <w:color w:val="404040" w:themeColor="text1" w:themeTint="BF"/>
+        </w:rPr>
+      </w:pPr>
+    </w:p>
+    <w:p>
+      <w:pPr>
+        <w:spacing w:line="240" w:lineRule="auto"/>
+        <w:rPr>
+          <w:color w:val="404040" w:themeColor="text1" w:themeTint="BF"/>
+        </w:rPr>
+      </w:pPr>
+    </w:p>
+    <w:p>
+      <w:pPr>
+        <w:spacing w:line="240" w:lineRule="auto"/>
+        <w:rPr>
+          <w:color w:val="404040" w:themeColor="text1" w:themeTint="BF"/>
+        </w:rPr>
+      </w:pPr>
+    </w:p>
+    <w:p>
+      <w:pPr>
+        <w:spacing w:line="240" w:lineRule="auto"/>
+        <w:rPr>
+          <w:color w:val="404040" w:themeColor="text1" w:themeTint="BF"/>
+        </w:rPr>
+      </w:pPr>
+    </w:p>
+    <w:p>
+      <w:pPr>
+        <w:spacing w:line="240" w:lineRule="auto"/>
+        <w:rPr>
+          <w:color w:val="404040" w:themeColor="text1" w:themeTint="BF"/>
+        </w:rPr>
+      </w:pPr>
+    </w:p>
+    <w:p>
+      <w:pPr>
+        <w:spacing w:line="240" w:lineRule="auto"/>
+        <w:rPr>
+          <w:color w:val="404040" w:themeColor="text1" w:themeTint="BF"/>
+        </w:rPr>
+      </w:pPr>
+    </w:p>
+    <w:p>
+      <w:pPr>
+        <w:spacing w:line="240" w:lineRule="auto"/>
+        <w:rPr>
+          <w:color w:val="404040" w:themeColor="text1" w:themeTint="BF"/>
+        </w:rPr>
+      </w:pPr>
+    </w:p>
+    <w:p>
+      <w:pPr>
+        <w:spacing w:line="240" w:lineRule="auto"/>
+        <w:rPr>
+          <w:color w:val="404040" w:themeColor="text1" w:themeTint="BF"/>
+        </w:rPr>
+      </w:pPr>
+    </w:p>
+    <w:p>
+      <w:pPr>
+        <w:spacing w:line="240" w:lineRule="auto"/>
+        <w:rPr>
+          <w:color w:val="404040" w:themeColor="text1" w:themeTint="BF"/>
+        </w:rPr>
+      </w:pPr>
+    </w:p>
+    <w:p>
+      <w:pPr>
+        <w:spacing w:line="240" w:lineRule="auto"/>
+        <w:rPr>
+          <w:color w:val="404040" w:themeColor="text1" w:themeTint="BF"/>
+        </w:rPr>
+      </w:pPr>
+    </w:p>
+    <w:p>
+      <w:pPr>
+        <w:spacing w:line="240" w:lineRule="auto"/>
+        <w:rPr>
+          <w:color w:val="404040" w:themeColor="text1" w:themeTint="BF"/>
+        </w:rPr>
+      </w:pPr>
+    </w:p>
+    <w:p>
+      <w:pPr>
+        <w:spacing w:line="240" w:lineRule="auto"/>
+        <w:rPr>
+          <w:color w:val="404040" w:themeColor="text1" w:themeTint="BF"/>
+        </w:rPr>
+      </w:pPr>
+    </w:p>
+    <w:p>
+      <w:pPr>
+        <w:spacing w:line="240" w:lineRule="auto"/>
+        <w:rPr>
+          <w:color w:val="404040" w:themeColor="text1" w:themeTint="BF"/>
+        </w:rPr>
+      </w:pPr>
+    </w:p>
+    <w:p>
+      <w:pPr>
+        <w:spacing w:line="240" w:lineRule="auto"/>
+        <w:rPr>
+          <w:color w:val="404040" w:themeColor="text1" w:themeTint="BF"/>
+        </w:rPr>
+      </w:pPr>
+    </w:p>
+    <w:p>
+      <w:pPr>
+        <w:spacing w:line="240" w:lineRule="auto"/>
+        <w:rPr>
+          <w:color w:val="404040" w:themeColor="text1" w:themeTint="BF"/>
+        </w:rPr>
+      </w:pPr>
+    </w:p>
+    <w:p>
+      <w:pPr>
+        <w:pStyle w:val="Ttulo1"/>
         <w:rPr>
           <w:rFonts w:asciiTheme="minorHAnsi" w:hAnsiTheme="minorHAnsi" w:cstheme="minorHAnsi"/>
           <w:color w:val="365F91" w:themeColor="accent1" w:themeShade="BF"/>
           <w:sz w:val="24"/>
           <w:szCs w:val="24"/>
         </w:rPr>
-        <w:lastRenderedPageBreak/>
-        <w:t>Stakeholders</w:t>
-      </w:r>
-      <w:bookmarkEnd w:id="2"/>
-    </w:p>
-    <w:p>
-      <w:pPr>
-        <w:spacing w:line="20" w:lineRule="atLeast"/>
-        <w:rPr>
-          <w:color w:val="404040" w:themeColor="text1" w:themeTint="BF"/>
-        </w:rPr>
-      </w:pPr>
-      <w:r>
-        <w:rPr>
-          <w:color w:val="404040" w:themeColor="text1" w:themeTint="BF"/>
-        </w:rPr>
-        <w:t>El proyecto Instalación de los Centros Informáticos será financiado por el BID, y se cuenta con el apoyo del Gobierno de Córdoba, por medio del Ministerio de Educación de la Provincia.</w:t>
-      </w:r>
-    </w:p>
-    <w:p>
-      <w:pPr>
-        <w:spacing w:line="20" w:lineRule="atLeast"/>
-        <w:rPr>
-          <w:color w:val="404040" w:themeColor="text1" w:themeTint="BF"/>
-        </w:rPr>
-      </w:pPr>
-      <w:r>
-        <w:rPr>
-          <w:color w:val="404040" w:themeColor="text1" w:themeTint="BF"/>
-        </w:rPr>
-        <w:t>A su cargo estará el Ingeniero Pedro Rodriguez Losso, quien contará con la colaboración de los siguientes responsables según el área correspondiente:</w:t>
-      </w:r>
-    </w:p>
-    <w:p>
-      <w:pPr>
-        <w:pStyle w:val="Prrafodelista"/>
-        <w:numPr>
-          <w:ilvl w:val="0"/>
-          <w:numId w:val="4"/>
-        </w:numPr>
-        <w:spacing w:line="20" w:lineRule="atLeast"/>
-        <w:rPr>
-          <w:color w:val="404040" w:themeColor="text1" w:themeTint="BF"/>
-        </w:rPr>
-      </w:pPr>
-      <w:r>
-        <w:rPr>
-          <w:color w:val="404040" w:themeColor="text1" w:themeTint="BF"/>
-        </w:rPr>
-        <w:t>María Alejandra Reinoso, responsable de relevamiento</w:t>
-      </w:r>
-      <w:r>
-        <w:rPr>
-          <w:color w:val="404040" w:themeColor="text1" w:themeTint="BF"/>
-        </w:rPr>
-        <w:t>.</w:t>
-      </w:r>
-    </w:p>
-    <w:p>
-      <w:pPr>
-        <w:pStyle w:val="Prrafodelista"/>
-        <w:numPr>
-          <w:ilvl w:val="0"/>
-          <w:numId w:val="4"/>
-        </w:numPr>
-        <w:spacing w:line="20" w:lineRule="atLeast"/>
-        <w:rPr>
-          <w:color w:val="404040" w:themeColor="text1" w:themeTint="BF"/>
-        </w:rPr>
-      </w:pPr>
-      <w:r>
-        <w:rPr>
-          <w:color w:val="404040" w:themeColor="text1" w:themeTint="BF"/>
-        </w:rPr>
-        <w:t>Mauricio Díaz, responsable de compras</w:t>
-      </w:r>
-      <w:r>
-        <w:rPr>
-          <w:color w:val="404040" w:themeColor="text1" w:themeTint="BF"/>
-        </w:rPr>
-        <w:t>.</w:t>
-      </w:r>
-    </w:p>
-    <w:p>
-      <w:pPr>
-        <w:pStyle w:val="Prrafodelista"/>
-        <w:numPr>
-          <w:ilvl w:val="0"/>
-          <w:numId w:val="4"/>
-        </w:numPr>
-        <w:spacing w:line="20" w:lineRule="atLeast"/>
-        <w:jc w:val="both"/>
-        <w:rPr>
-          <w:color w:val="404040" w:themeColor="text1" w:themeTint="BF"/>
-        </w:rPr>
-      </w:pPr>
-      <w:r>
-        <w:rPr>
-          <w:color w:val="404040" w:themeColor="text1" w:themeTint="BF"/>
-        </w:rPr>
-        <w:t>Alejandro Hasspacher</w:t>
-      </w:r>
-      <w:r>
-        <w:rPr>
-          <w:color w:val="404040" w:themeColor="text1" w:themeTint="BF"/>
-        </w:rPr>
-        <w:t>, responsable de logística</w:t>
-      </w:r>
-      <w:r>
-        <w:rPr>
-          <w:color w:val="404040" w:themeColor="text1" w:themeTint="BF"/>
-        </w:rPr>
-        <w:t>.</w:t>
-      </w:r>
-    </w:p>
-    <w:p>
-      <w:pPr>
-        <w:pStyle w:val="Prrafodelista"/>
-        <w:numPr>
-          <w:ilvl w:val="0"/>
-          <w:numId w:val="4"/>
-        </w:numPr>
-        <w:spacing w:line="20" w:lineRule="atLeast"/>
-        <w:jc w:val="both"/>
-        <w:rPr>
-          <w:color w:val="404040" w:themeColor="text1" w:themeTint="BF"/>
-        </w:rPr>
-      </w:pPr>
-      <w:r>
-        <w:rPr>
-          <w:color w:val="404040" w:themeColor="text1" w:themeTint="BF"/>
-        </w:rPr>
-        <w:t>Lucas Faule, responsable de instalación</w:t>
-      </w:r>
-      <w:r>
-        <w:rPr>
-          <w:color w:val="404040" w:themeColor="text1" w:themeTint="BF"/>
-        </w:rPr>
-        <w:t>.</w:t>
-      </w:r>
-    </w:p>
-    <w:p>
-      <w:pPr>
-        <w:pStyle w:val="Prrafodelista"/>
-        <w:numPr>
-          <w:ilvl w:val="0"/>
-          <w:numId w:val="4"/>
-        </w:numPr>
-        <w:spacing w:line="20" w:lineRule="atLeast"/>
-        <w:jc w:val="both"/>
-        <w:rPr>
-          <w:color w:val="404040" w:themeColor="text1" w:themeTint="BF"/>
-        </w:rPr>
-      </w:pPr>
-      <w:r>
-        <w:rPr>
-          <w:color w:val="404040" w:themeColor="text1" w:themeTint="BF"/>
-        </w:rPr>
-        <w:t>Gustavo Funes, responsable de capacitación</w:t>
-      </w:r>
-      <w:r>
-        <w:rPr>
-          <w:color w:val="404040" w:themeColor="text1" w:themeTint="BF"/>
-        </w:rPr>
-        <w:t>.</w:t>
-      </w:r>
-    </w:p>
-    <w:p>
-      <w:pPr>
-        <w:spacing w:line="20" w:lineRule="atLeast"/>
-        <w:rPr>
-          <w:color w:val="404040" w:themeColor="text1" w:themeTint="BF"/>
-        </w:rPr>
-      </w:pPr>
-      <w:r>
-        <w:rPr>
-          <w:color w:val="404040" w:themeColor="text1" w:themeTint="BF"/>
-        </w:rPr>
-        <w:t xml:space="preserve">El proyecto también incluye la capacitación de </w:t>
-      </w:r>
-      <w:r>
-        <w:rPr>
-          <w:color w:val="404040" w:themeColor="text1" w:themeTint="BF"/>
-        </w:rPr>
-        <w:t>2 docentes por colegio donde se intalarán los centros informáticos.</w:t>
-      </w:r>
-    </w:p>
-    <w:p>
-      <w:pPr>
-        <w:spacing w:line="20" w:lineRule="atLeast"/>
-        <w:rPr>
-          <w:color w:val="404040" w:themeColor="text1" w:themeTint="BF"/>
-        </w:rPr>
-      </w:pPr>
-    </w:p>
-    <w:p>
-      <w:pPr>
-        <w:spacing w:line="240" w:lineRule="auto"/>
-        <w:rPr>
-          <w:color w:val="404040" w:themeColor="text1" w:themeTint="BF"/>
-        </w:rPr>
-      </w:pPr>
-    </w:p>
-    <w:p>
-      <w:pPr>
-        <w:spacing w:line="240" w:lineRule="auto"/>
-        <w:rPr>
-          <w:color w:val="404040" w:themeColor="text1" w:themeTint="BF"/>
-        </w:rPr>
-      </w:pPr>
-    </w:p>
-    <w:p>
-      <w:pPr>
-        <w:spacing w:line="240" w:lineRule="auto"/>
-        <w:rPr>
-          <w:color w:val="404040" w:themeColor="text1" w:themeTint="BF"/>
-        </w:rPr>
-      </w:pPr>
-    </w:p>
-    <w:p>
-      <w:pPr>
-        <w:spacing w:line="240" w:lineRule="auto"/>
-        <w:rPr>
-          <w:color w:val="404040" w:themeColor="text1" w:themeTint="BF"/>
-        </w:rPr>
-      </w:pPr>
-    </w:p>
-    <w:p>
-      <w:pPr>
-        <w:spacing w:line="240" w:lineRule="auto"/>
-        <w:rPr>
-          <w:color w:val="404040" w:themeColor="text1" w:themeTint="BF"/>
-        </w:rPr>
-      </w:pPr>
-    </w:p>
-    <w:p>
-      <w:pPr>
-        <w:spacing w:line="240" w:lineRule="auto"/>
-        <w:rPr>
-          <w:color w:val="404040" w:themeColor="text1" w:themeTint="BF"/>
-        </w:rPr>
-      </w:pPr>
-    </w:p>
-    <w:p>
-      <w:pPr>
-        <w:spacing w:line="240" w:lineRule="auto"/>
-        <w:rPr>
-          <w:color w:val="404040" w:themeColor="text1" w:themeTint="BF"/>
-        </w:rPr>
-      </w:pPr>
-    </w:p>
-    <w:p>
-      <w:pPr>
-        <w:spacing w:line="240" w:lineRule="auto"/>
-        <w:rPr>
-          <w:color w:val="404040" w:themeColor="text1" w:themeTint="BF"/>
-        </w:rPr>
-      </w:pPr>
-    </w:p>
-    <w:p>
-      <w:pPr>
-        <w:spacing w:line="240" w:lineRule="auto"/>
-        <w:rPr>
-          <w:color w:val="404040" w:themeColor="text1" w:themeTint="BF"/>
-        </w:rPr>
-      </w:pPr>
-    </w:p>
-    <w:p>
-      <w:pPr>
-        <w:spacing w:line="240" w:lineRule="auto"/>
-        <w:rPr>
-          <w:color w:val="404040" w:themeColor="text1" w:themeTint="BF"/>
-        </w:rPr>
-      </w:pPr>
-    </w:p>
-    <w:p>
-      <w:pPr>
-        <w:spacing w:line="240" w:lineRule="auto"/>
-        <w:rPr>
-          <w:color w:val="404040" w:themeColor="text1" w:themeTint="BF"/>
-        </w:rPr>
-      </w:pPr>
-    </w:p>
-    <w:p>
-      <w:pPr>
-        <w:spacing w:line="240" w:lineRule="auto"/>
-        <w:rPr>
-          <w:color w:val="404040" w:themeColor="text1" w:themeTint="BF"/>
-        </w:rPr>
-      </w:pPr>
-    </w:p>
-    <w:p>
-      <w:pPr>
-        <w:spacing w:line="240" w:lineRule="auto"/>
-        <w:rPr>
-          <w:color w:val="404040" w:themeColor="text1" w:themeTint="BF"/>
-        </w:rPr>
-      </w:pPr>
-    </w:p>
-    <w:p>
-      <w:pPr>
-        <w:spacing w:line="240" w:lineRule="auto"/>
-        <w:rPr>
-          <w:color w:val="404040" w:themeColor="text1" w:themeTint="BF"/>
-        </w:rPr>
-      </w:pPr>
-    </w:p>
-    <w:p>
-      <w:pPr>
-        <w:spacing w:line="240" w:lineRule="auto"/>
-        <w:rPr>
-          <w:color w:val="404040" w:themeColor="text1" w:themeTint="BF"/>
-        </w:rPr>
-      </w:pPr>
-    </w:p>
-    <w:p>
-      <w:pPr>
-        <w:spacing w:line="240" w:lineRule="auto"/>
-        <w:rPr>
-          <w:color w:val="404040" w:themeColor="text1" w:themeTint="BF"/>
-        </w:rPr>
-      </w:pPr>
-    </w:p>
-    <w:p>
-      <w:pPr>
-        <w:pStyle w:val="Ttulo1"/>
+      </w:pPr>
+      <w:bookmarkStart w:id="2" w:name="_Toc293959971"/>
+      <w:r>
         <w:rPr>
           <w:rFonts w:asciiTheme="minorHAnsi" w:hAnsiTheme="minorHAnsi" w:cstheme="minorHAnsi"/>
           <w:color w:val="365F91" w:themeColor="accent1" w:themeShade="BF"/>
           <w:sz w:val="24"/>
           <w:szCs w:val="24"/>
         </w:rPr>
-      </w:pPr>
-      <w:bookmarkStart w:id="3" w:name="_Toc293959972"/>
-      <w:r>
+        <w:t>Stakeholders</w:t>
+      </w:r>
+      <w:bookmarkEnd w:id="2"/>
+    </w:p>
+    <w:tbl>
+      <w:tblPr>
+        <w:tblStyle w:val="Tablaconcuadrcula"/>
+        <w:tblW w:w="0" w:type="auto"/>
+        <w:tblLook w:val="04A0"/>
+      </w:tblPr>
+      <w:tblGrid>
+        <w:gridCol w:w="4489"/>
+        <w:gridCol w:w="4489"/>
+      </w:tblGrid>
+      <w:tr>
+        <w:tc>
+          <w:tcPr>
+            <w:tcW w:w="4489" w:type="dxa"/>
+          </w:tcPr>
+          <w:p>
+            <w:pPr>
+              <w:spacing w:line="20" w:lineRule="atLeast"/>
+              <w:rPr>
+                <w:color w:val="404040" w:themeColor="text1" w:themeTint="BF"/>
+              </w:rPr>
+            </w:pPr>
+            <w:r>
+              <w:rPr>
+                <w:color w:val="404040" w:themeColor="text1" w:themeTint="BF"/>
+              </w:rPr>
+              <w:t>Rol</w:t>
+            </w:r>
+          </w:p>
+        </w:tc>
+        <w:tc>
+          <w:tcPr>
+            <w:tcW w:w="4489" w:type="dxa"/>
+          </w:tcPr>
+          <w:p>
+            <w:pPr>
+              <w:spacing w:line="20" w:lineRule="atLeast"/>
+              <w:rPr>
+                <w:color w:val="404040" w:themeColor="text1" w:themeTint="BF"/>
+              </w:rPr>
+            </w:pPr>
+            <w:r>
+              <w:rPr>
+                <w:color w:val="404040" w:themeColor="text1" w:themeTint="BF"/>
+              </w:rPr>
+              <w:t>Stakeholders</w:t>
+            </w:r>
+          </w:p>
+        </w:tc>
+      </w:tr>
+      <w:tr>
+        <w:tc>
+          <w:tcPr>
+            <w:tcW w:w="4489" w:type="dxa"/>
+          </w:tcPr>
+          <w:p>
+            <w:pPr>
+              <w:spacing w:line="20" w:lineRule="atLeast"/>
+              <w:rPr>
+                <w:color w:val="404040" w:themeColor="text1" w:themeTint="BF"/>
+              </w:rPr>
+            </w:pPr>
+            <w:r>
+              <w:rPr>
+                <w:color w:val="404040" w:themeColor="text1" w:themeTint="BF"/>
+              </w:rPr>
+              <w:t>Sponsor del proyecto</w:t>
+            </w:r>
+          </w:p>
+        </w:tc>
+        <w:tc>
+          <w:tcPr>
+            <w:tcW w:w="4489" w:type="dxa"/>
+          </w:tcPr>
+          <w:p>
+            <w:pPr>
+              <w:spacing w:line="20" w:lineRule="atLeast"/>
+              <w:rPr>
+                <w:color w:val="404040" w:themeColor="text1" w:themeTint="BF"/>
+              </w:rPr>
+            </w:pPr>
+            <w:r>
+              <w:rPr>
+                <w:color w:val="404040" w:themeColor="text1" w:themeTint="BF"/>
+              </w:rPr>
+              <w:t>BID</w:t>
+            </w:r>
+          </w:p>
+        </w:tc>
+      </w:tr>
+      <w:tr>
+        <w:tc>
+          <w:tcPr>
+            <w:tcW w:w="4489" w:type="dxa"/>
+          </w:tcPr>
+          <w:p>
+            <w:pPr>
+              <w:spacing w:line="20" w:lineRule="atLeast"/>
+              <w:rPr>
+                <w:color w:val="404040" w:themeColor="text1" w:themeTint="BF"/>
+              </w:rPr>
+            </w:pPr>
+            <w:r>
+              <w:rPr>
+                <w:color w:val="404040" w:themeColor="text1" w:themeTint="BF"/>
+              </w:rPr>
+              <w:t>Organización demandante</w:t>
+            </w:r>
+          </w:p>
+        </w:tc>
+        <w:tc>
+          <w:tcPr>
+            <w:tcW w:w="4489" w:type="dxa"/>
+          </w:tcPr>
+          <w:p>
+            <w:pPr>
+              <w:spacing w:line="20" w:lineRule="atLeast"/>
+              <w:rPr>
+                <w:color w:val="404040" w:themeColor="text1" w:themeTint="BF"/>
+              </w:rPr>
+            </w:pPr>
+            <w:r>
+              <w:rPr>
+                <w:color w:val="404040" w:themeColor="text1" w:themeTint="BF"/>
+              </w:rPr>
+              <w:t>Gobierno de la provincia de cordoba</w:t>
+            </w:r>
+          </w:p>
+        </w:tc>
+      </w:tr>
+      <w:tr>
+        <w:tc>
+          <w:tcPr>
+            <w:tcW w:w="4489" w:type="dxa"/>
+          </w:tcPr>
+          <w:p>
+            <w:pPr>
+              <w:spacing w:line="20" w:lineRule="atLeast"/>
+              <w:rPr>
+                <w:color w:val="404040" w:themeColor="text1" w:themeTint="BF"/>
+              </w:rPr>
+            </w:pPr>
+            <w:r>
+              <w:rPr>
+                <w:color w:val="404040" w:themeColor="text1" w:themeTint="BF"/>
+              </w:rPr>
+              <w:t>Representante Autorizado</w:t>
+            </w:r>
+          </w:p>
+        </w:tc>
+        <w:tc>
+          <w:tcPr>
+            <w:tcW w:w="4489" w:type="dxa"/>
+          </w:tcPr>
+          <w:p>
+            <w:pPr>
+              <w:spacing w:line="20" w:lineRule="atLeast"/>
+              <w:rPr>
+                <w:color w:val="404040" w:themeColor="text1" w:themeTint="BF"/>
+              </w:rPr>
+            </w:pPr>
+            <w:r>
+              <w:rPr>
+                <w:color w:val="404040" w:themeColor="text1" w:themeTint="BF"/>
+              </w:rPr>
+              <w:t>Sr. Ministro de educacion</w:t>
+            </w:r>
+          </w:p>
+        </w:tc>
+      </w:tr>
+      <w:tr>
+        <w:tc>
+          <w:tcPr>
+            <w:tcW w:w="4489" w:type="dxa"/>
+          </w:tcPr>
+          <w:p>
+            <w:pPr>
+              <w:spacing w:line="20" w:lineRule="atLeast"/>
+              <w:rPr>
+                <w:color w:val="404040" w:themeColor="text1" w:themeTint="BF"/>
+              </w:rPr>
+            </w:pPr>
+            <w:r>
+              <w:rPr>
+                <w:color w:val="404040" w:themeColor="text1" w:themeTint="BF"/>
+              </w:rPr>
+              <w:t>Gerente de Proyecto</w:t>
+            </w:r>
+          </w:p>
+        </w:tc>
+        <w:tc>
+          <w:tcPr>
+            <w:tcW w:w="4489" w:type="dxa"/>
+          </w:tcPr>
+          <w:p>
+            <w:pPr>
+              <w:tabs>
+                <w:tab w:val="center" w:pos="2136"/>
+              </w:tabs>
+              <w:spacing w:line="20" w:lineRule="atLeast"/>
+              <w:rPr>
+                <w:color w:val="404040" w:themeColor="text1" w:themeTint="BF"/>
+              </w:rPr>
+            </w:pPr>
+            <w:r>
+              <w:rPr>
+                <w:color w:val="404040" w:themeColor="text1" w:themeTint="BF"/>
+              </w:rPr>
+              <w:t>Ing. Pedro …</w:t>
+            </w:r>
+            <w:r>
+              <w:rPr>
+                <w:color w:val="404040" w:themeColor="text1" w:themeTint="BF"/>
+              </w:rPr>
+              <w:tab/>
+            </w:r>
+          </w:p>
+        </w:tc>
+      </w:tr>
+      <w:tr>
+        <w:tc>
+          <w:tcPr>
+            <w:tcW w:w="4489" w:type="dxa"/>
+          </w:tcPr>
+          <w:p>
+            <w:pPr>
+              <w:spacing w:line="20" w:lineRule="atLeast"/>
+              <w:rPr>
+                <w:color w:val="404040" w:themeColor="text1" w:themeTint="BF"/>
+              </w:rPr>
+            </w:pPr>
+            <w:r>
+              <w:rPr>
+                <w:color w:val="404040" w:themeColor="text1" w:themeTint="BF"/>
+              </w:rPr>
+              <w:t>Equipo de proyecto</w:t>
+            </w:r>
+          </w:p>
+        </w:tc>
+        <w:tc>
+          <w:tcPr>
+            <w:tcW w:w="4489" w:type="dxa"/>
+          </w:tcPr>
+          <w:p>
+            <w:pPr>
+              <w:spacing w:line="20" w:lineRule="atLeast"/>
+              <w:ind w:left="360"/>
+              <w:rPr>
+                <w:color w:val="404040" w:themeColor="text1" w:themeTint="BF"/>
+              </w:rPr>
+            </w:pPr>
+            <w:r>
+              <w:rPr>
+                <w:color w:val="404040" w:themeColor="text1" w:themeTint="BF"/>
+              </w:rPr>
+              <w:t>María Alejandra Reinoso, responsable de relevamiento.</w:t>
+            </w:r>
+          </w:p>
+          <w:p>
+            <w:pPr>
+              <w:spacing w:line="20" w:lineRule="atLeast"/>
+              <w:ind w:left="360"/>
+              <w:rPr>
+                <w:color w:val="404040" w:themeColor="text1" w:themeTint="BF"/>
+              </w:rPr>
+            </w:pPr>
+            <w:r>
+              <w:rPr>
+                <w:color w:val="404040" w:themeColor="text1" w:themeTint="BF"/>
+              </w:rPr>
+              <w:t>Mauricio Díaz, responsable de compras.</w:t>
+            </w:r>
+          </w:p>
+          <w:p>
+            <w:pPr>
+              <w:spacing w:line="20" w:lineRule="atLeast"/>
+              <w:ind w:left="360"/>
+              <w:jc w:val="both"/>
+              <w:rPr>
+                <w:color w:val="404040" w:themeColor="text1" w:themeTint="BF"/>
+              </w:rPr>
+            </w:pPr>
+            <w:r>
+              <w:rPr>
+                <w:color w:val="404040" w:themeColor="text1" w:themeTint="BF"/>
+              </w:rPr>
+              <w:t>Alejandro Hasspacher, responsable de logística.</w:t>
+            </w:r>
+          </w:p>
+          <w:p>
+            <w:pPr>
+              <w:spacing w:line="20" w:lineRule="atLeast"/>
+              <w:ind w:left="360"/>
+              <w:jc w:val="both"/>
+              <w:rPr>
+                <w:color w:val="404040" w:themeColor="text1" w:themeTint="BF"/>
+              </w:rPr>
+            </w:pPr>
+            <w:r>
+              <w:rPr>
+                <w:color w:val="404040" w:themeColor="text1" w:themeTint="BF"/>
+              </w:rPr>
+              <w:t>Lucas Faule, responsable de instalación.</w:t>
+            </w:r>
+          </w:p>
+          <w:p>
+            <w:pPr>
+              <w:tabs>
+                <w:tab w:val="center" w:pos="2136"/>
+              </w:tabs>
+              <w:spacing w:line="20" w:lineRule="atLeast"/>
+              <w:ind w:left="360"/>
+              <w:rPr>
+                <w:color w:val="404040" w:themeColor="text1" w:themeTint="BF"/>
+              </w:rPr>
+            </w:pPr>
+            <w:r>
+              <w:rPr>
+                <w:color w:val="404040" w:themeColor="text1" w:themeTint="BF"/>
+              </w:rPr>
+              <w:t>Gustavo Funes, responsable de capacitación</w:t>
+            </w:r>
+          </w:p>
+        </w:tc>
+      </w:tr>
+      <w:tr>
+        <w:tc>
+          <w:tcPr>
+            <w:tcW w:w="4489" w:type="dxa"/>
+          </w:tcPr>
+          <w:p>
+            <w:pPr>
+              <w:spacing w:line="20" w:lineRule="atLeast"/>
+              <w:rPr>
+                <w:color w:val="404040" w:themeColor="text1" w:themeTint="BF"/>
+              </w:rPr>
+            </w:pPr>
+            <w:r>
+              <w:rPr>
+                <w:color w:val="404040" w:themeColor="text1" w:themeTint="BF"/>
+              </w:rPr>
+              <w:t>Usuarios claves</w:t>
+            </w:r>
+          </w:p>
+        </w:tc>
+        <w:tc>
+          <w:tcPr>
+            <w:tcW w:w="4489" w:type="dxa"/>
+          </w:tcPr>
+          <w:p>
+            <w:pPr>
+              <w:spacing w:line="20" w:lineRule="atLeast"/>
+              <w:ind w:left="360"/>
+              <w:rPr>
+                <w:color w:val="404040" w:themeColor="text1" w:themeTint="BF"/>
+              </w:rPr>
+            </w:pPr>
+            <w:r>
+              <w:rPr>
+                <w:color w:val="404040" w:themeColor="text1" w:themeTint="BF"/>
+              </w:rPr>
+              <w:t>Directivos y Docentes de las entidades educativas involucradas.</w:t>
+            </w:r>
+          </w:p>
+        </w:tc>
+      </w:tr>
+      <w:tr>
+        <w:tc>
+          <w:tcPr>
+            <w:tcW w:w="4489" w:type="dxa"/>
+          </w:tcPr>
+          <w:p>
+            <w:pPr>
+              <w:spacing w:line="20" w:lineRule="atLeast"/>
+              <w:rPr>
+                <w:color w:val="404040" w:themeColor="text1" w:themeTint="BF"/>
+              </w:rPr>
+            </w:pPr>
+          </w:p>
+        </w:tc>
+        <w:tc>
+          <w:tcPr>
+            <w:tcW w:w="4489" w:type="dxa"/>
+          </w:tcPr>
+          <w:p>
+            <w:pPr>
+              <w:spacing w:line="20" w:lineRule="atLeast"/>
+              <w:ind w:left="360"/>
+              <w:rPr>
+                <w:color w:val="404040" w:themeColor="text1" w:themeTint="BF"/>
+              </w:rPr>
+            </w:pPr>
+          </w:p>
+        </w:tc>
+      </w:tr>
+    </w:tbl>
+    <w:p>
+      <w:pPr>
+        <w:spacing w:line="20" w:lineRule="atLeast"/>
+        <w:rPr>
+          <w:color w:val="404040" w:themeColor="text1" w:themeTint="BF"/>
+        </w:rPr>
+      </w:pPr>
+    </w:p>
+    <w:p>
+      <w:pPr>
+        <w:spacing w:line="20" w:lineRule="atLeast"/>
+        <w:rPr>
+          <w:color w:val="404040" w:themeColor="text1" w:themeTint="BF"/>
+        </w:rPr>
+      </w:pPr>
+    </w:p>
+    <w:p>
+      <w:pPr>
+        <w:spacing w:line="240" w:lineRule="auto"/>
+        <w:rPr>
+          <w:color w:val="404040" w:themeColor="text1" w:themeTint="BF"/>
+        </w:rPr>
+      </w:pPr>
+    </w:p>
+    <w:p>
+      <w:pPr>
+        <w:spacing w:line="240" w:lineRule="auto"/>
+        <w:rPr>
+          <w:color w:val="404040" w:themeColor="text1" w:themeTint="BF"/>
+        </w:rPr>
+      </w:pPr>
+    </w:p>
+    <w:p>
+      <w:pPr>
+        <w:spacing w:line="240" w:lineRule="auto"/>
+        <w:rPr>
+          <w:color w:val="404040" w:themeColor="text1" w:themeTint="BF"/>
+        </w:rPr>
+      </w:pPr>
+    </w:p>
+    <w:p>
+      <w:pPr>
+        <w:spacing w:line="240" w:lineRule="auto"/>
+        <w:rPr>
+          <w:color w:val="404040" w:themeColor="text1" w:themeTint="BF"/>
+        </w:rPr>
+      </w:pPr>
+    </w:p>
+    <w:p>
+      <w:pPr>
+        <w:spacing w:line="240" w:lineRule="auto"/>
+        <w:rPr>
+          <w:color w:val="404040" w:themeColor="text1" w:themeTint="BF"/>
+        </w:rPr>
+      </w:pPr>
+    </w:p>
+    <w:p>
+      <w:pPr>
+        <w:spacing w:line="240" w:lineRule="auto"/>
+        <w:rPr>
+          <w:color w:val="404040" w:themeColor="text1" w:themeTint="BF"/>
+        </w:rPr>
+      </w:pPr>
+    </w:p>
+    <w:p>
+      <w:pPr>
+        <w:spacing w:line="240" w:lineRule="auto"/>
+        <w:rPr>
+          <w:color w:val="404040" w:themeColor="text1" w:themeTint="BF"/>
+        </w:rPr>
+      </w:pPr>
+    </w:p>
+    <w:p>
+      <w:pPr>
+        <w:spacing w:line="240" w:lineRule="auto"/>
+        <w:rPr>
+          <w:color w:val="404040" w:themeColor="text1" w:themeTint="BF"/>
+        </w:rPr>
+      </w:pPr>
+    </w:p>
+    <w:p>
+      <w:pPr>
+        <w:spacing w:line="240" w:lineRule="auto"/>
+        <w:rPr>
+          <w:color w:val="404040" w:themeColor="text1" w:themeTint="BF"/>
+        </w:rPr>
+      </w:pPr>
+    </w:p>
+    <w:p>
+      <w:pPr>
+        <w:spacing w:line="240" w:lineRule="auto"/>
+        <w:rPr>
+          <w:color w:val="404040" w:themeColor="text1" w:themeTint="BF"/>
+        </w:rPr>
+      </w:pPr>
+    </w:p>
+    <w:p>
+      <w:pPr>
+        <w:spacing w:line="240" w:lineRule="auto"/>
+        <w:rPr>
+          <w:color w:val="404040" w:themeColor="text1" w:themeTint="BF"/>
+        </w:rPr>
+      </w:pPr>
+    </w:p>
+    <w:p>
+      <w:pPr>
+        <w:spacing w:line="240" w:lineRule="auto"/>
+        <w:rPr>
+          <w:color w:val="404040" w:themeColor="text1" w:themeTint="BF"/>
+        </w:rPr>
+      </w:pPr>
+    </w:p>
+    <w:p>
+      <w:pPr>
+        <w:spacing w:line="240" w:lineRule="auto"/>
+        <w:rPr>
+          <w:color w:val="404040" w:themeColor="text1" w:themeTint="BF"/>
+        </w:rPr>
+      </w:pPr>
+    </w:p>
+    <w:p>
+      <w:pPr>
+        <w:spacing w:line="240" w:lineRule="auto"/>
+        <w:rPr>
+          <w:color w:val="404040" w:themeColor="text1" w:themeTint="BF"/>
+        </w:rPr>
+      </w:pPr>
+    </w:p>
+    <w:p>
+      <w:pPr>
+        <w:spacing w:line="240" w:lineRule="auto"/>
+        <w:rPr>
+          <w:color w:val="404040" w:themeColor="text1" w:themeTint="BF"/>
+        </w:rPr>
+      </w:pPr>
+    </w:p>
+    <w:p>
+      <w:pPr>
+        <w:spacing w:line="240" w:lineRule="auto"/>
+        <w:rPr>
+          <w:color w:val="404040" w:themeColor="text1" w:themeTint="BF"/>
+        </w:rPr>
+      </w:pPr>
+    </w:p>
+    <w:p>
+      <w:pPr>
+        <w:pStyle w:val="Ttulo1"/>
         <w:rPr>
           <w:rFonts w:asciiTheme="minorHAnsi" w:hAnsiTheme="minorHAnsi" w:cstheme="minorHAnsi"/>
           <w:color w:val="365F91" w:themeColor="accent1" w:themeShade="BF"/>
           <w:sz w:val="24"/>
           <w:szCs w:val="24"/>
         </w:rPr>
-        <w:lastRenderedPageBreak/>
+      </w:pPr>
+      <w:bookmarkStart w:id="3" w:name="_Toc293959972"/>
+      <w:r>
+        <w:rPr>
+          <w:rFonts w:asciiTheme="minorHAnsi" w:hAnsiTheme="minorHAnsi" w:cstheme="minorHAnsi"/>
+          <w:color w:val="365F91" w:themeColor="accent1" w:themeShade="BF"/>
+          <w:sz w:val="24"/>
+          <w:szCs w:val="24"/>
+        </w:rPr>
         <w:t>Hitos</w:t>
       </w:r>
       <w:bookmarkEnd w:id="3"/>
@@ -1801,48 +1987,19 @@
         <w:rPr>
           <w:color w:val="404040" w:themeColor="text1" w:themeTint="BF"/>
         </w:rPr>
-        <w:t>,</w:t>
-      </w:r>
-      <w:r>
-        <w:rPr>
-          <w:color w:val="404040" w:themeColor="text1" w:themeTint="BF"/>
-        </w:rPr>
-        <w:t xml:space="preserve"> inicialmente establecidos</w:t>
-      </w:r>
-      <w:r>
-        <w:rPr>
-          <w:color w:val="404040" w:themeColor="text1" w:themeTint="BF"/>
-        </w:rPr>
-        <w:t>, correspondientes a las siguientes etapas son</w:t>
+        <w:t xml:space="preserve">s </w:t>
+      </w:r>
+      <w:r>
+        <w:rPr>
+          <w:color w:val="404040" w:themeColor="text1" w:themeTint="BF"/>
+        </w:rPr>
+        <w:t>son</w:t>
       </w:r>
       <w:r>
         <w:rPr>
           <w:color w:val="404040" w:themeColor="text1" w:themeTint="BF"/>
         </w:rPr>
         <w:t>:</w:t>
-      </w:r>
-    </w:p>
-    <w:p>
-      <w:pPr>
-        <w:rPr>
-          <w:color w:val="404040" w:themeColor="text1" w:themeTint="BF"/>
-        </w:rPr>
-      </w:pPr>
-      <w:r>
-        <w:rPr>
-          <w:rStyle w:val="apple-style-span"/>
-          <w:rFonts w:cstheme="minorHAnsi"/>
-          <w:color w:val="404040" w:themeColor="text1" w:themeTint="BF"/>
-        </w:rPr>
-        <w:t>Pre-</w:t>
-      </w:r>
-      <w:r>
-        <w:rPr>
-          <w:rStyle w:val="apple-style-span"/>
-          <w:rFonts w:cstheme="minorHAnsi"/>
-          <w:color w:val="404040" w:themeColor="text1" w:themeTint="BF"/>
-        </w:rPr>
-        <w:t>instalación</w:t>
       </w:r>
     </w:p>
     <w:p>
@@ -1860,7 +2017,37 @@
         <w:rPr>
           <w:color w:val="404040" w:themeColor="text1" w:themeTint="BF"/>
         </w:rPr>
-        <w:t>Confirmación de colegios aptos para la instalación de centros de capacitación.</w:t>
+        <w:t>Lista de</w:t>
+      </w:r>
+      <w:r>
+        <w:rPr>
+          <w:color w:val="404040" w:themeColor="text1" w:themeTint="BF"/>
+        </w:rPr>
+        <w:t xml:space="preserve"> colegios</w:t>
+      </w:r>
+      <w:r>
+        <w:rPr>
+          <w:color w:val="404040" w:themeColor="text1" w:themeTint="BF"/>
+        </w:rPr>
+        <w:t xml:space="preserve"> confirmados</w:t>
+      </w:r>
+      <w:r>
+        <w:rPr>
+          <w:color w:val="404040" w:themeColor="text1" w:themeTint="BF"/>
+        </w:rPr>
+        <w:t xml:space="preserve"> </w:t>
+      </w:r>
+      <w:r>
+        <w:rPr>
+          <w:color w:val="404040" w:themeColor="text1" w:themeTint="BF"/>
+        </w:rPr>
+        <w:t xml:space="preserve">aptos </w:t>
+      </w:r>
+      <w:r>
+        <w:rPr>
+          <w:color w:val="404040" w:themeColor="text1" w:themeTint="BF"/>
+        </w:rPr>
+        <w:t>para la instalación de centros de capacitación.</w:t>
       </w:r>
     </w:p>
     <w:p>
@@ -1884,23 +2071,31 @@
         <w:rPr>
           <w:color w:val="404040" w:themeColor="text1" w:themeTint="BF"/>
         </w:rPr>
-        <w:t>del equipamiento necesario para la instalación de los centros de capacitación.</w:t>
-      </w:r>
-    </w:p>
-    <w:p>
-      <w:pPr>
-        <w:rPr>
-          <w:rFonts w:cstheme="minorHAnsi"/>
-          <w:color w:val="404040" w:themeColor="text1" w:themeTint="BF"/>
-        </w:rPr>
-      </w:pPr>
-      <w:r>
-        <w:rPr>
-          <w:rStyle w:val="apple-style-span"/>
-          <w:rFonts w:cstheme="minorHAnsi"/>
-          <w:color w:val="404040" w:themeColor="text1" w:themeTint="BF"/>
-        </w:rPr>
-        <w:t>Instalación</w:t>
+        <w:t xml:space="preserve">de </w:t>
+      </w:r>
+      <w:r>
+        <w:rPr>
+          <w:color w:val="404040" w:themeColor="text1" w:themeTint="BF"/>
+        </w:rPr>
+        <w:t xml:space="preserve">mobiliario y </w:t>
+      </w:r>
+      <w:r>
+        <w:rPr>
+          <w:color w:val="404040" w:themeColor="text1" w:themeTint="BF"/>
+        </w:rPr>
+        <w:t xml:space="preserve">equipamiento </w:t>
+      </w:r>
+      <w:r>
+        <w:rPr>
+          <w:color w:val="404040" w:themeColor="text1" w:themeTint="BF"/>
+        </w:rPr>
+        <w:t>informático</w:t>
+      </w:r>
+      <w:r>
+        <w:rPr>
+          <w:color w:val="404040" w:themeColor="text1" w:themeTint="BF"/>
+        </w:rPr>
+        <w:t>.</w:t>
       </w:r>
     </w:p>
     <w:p>
@@ -1918,67 +2113,13 @@
         <w:rPr>
           <w:color w:val="404040" w:themeColor="text1" w:themeTint="BF"/>
         </w:rPr>
-        <w:t>Equipamiento mobiliario y hardaware instalado.</w:t>
-      </w:r>
-    </w:p>
-    <w:p>
-      <w:pPr>
-        <w:pStyle w:val="Prrafodelista"/>
-        <w:numPr>
-          <w:ilvl w:val="0"/>
-          <w:numId w:val="6"/>
-        </w:numPr>
-        <w:rPr>
-          <w:color w:val="404040" w:themeColor="text1" w:themeTint="BF"/>
-        </w:rPr>
-      </w:pPr>
-      <w:r>
-        <w:rPr>
-          <w:color w:val="404040" w:themeColor="text1" w:themeTint="BF"/>
-        </w:rPr>
-        <w:t>Software instalado.</w:t>
-      </w:r>
-    </w:p>
-    <w:p>
-      <w:pPr>
-        <w:pStyle w:val="Prrafodelista"/>
-        <w:numPr>
-          <w:ilvl w:val="0"/>
-          <w:numId w:val="6"/>
-        </w:numPr>
-        <w:rPr>
-          <w:color w:val="404040" w:themeColor="text1" w:themeTint="BF"/>
-        </w:rPr>
-      </w:pPr>
-      <w:r>
-        <w:rPr>
-          <w:color w:val="404040" w:themeColor="text1" w:themeTint="BF"/>
-        </w:rPr>
-        <w:t>Conexiones establecidas.</w:t>
-      </w:r>
-    </w:p>
-    <w:p>
-      <w:pPr>
-        <w:rPr>
-          <w:rFonts w:cstheme="minorHAnsi"/>
-          <w:color w:val="404040" w:themeColor="text1" w:themeTint="BF"/>
-        </w:rPr>
-      </w:pPr>
-      <w:r>
-        <w:rPr>
-          <w:rStyle w:val="apple-style-span"/>
-          <w:rFonts w:cstheme="minorHAnsi"/>
-          <w:color w:val="404040" w:themeColor="text1" w:themeTint="BF"/>
-        </w:rPr>
-        <w:t>Post-</w:t>
-      </w:r>
-      <w:r>
-        <w:rPr>
-          <w:rStyle w:val="apple-style-span"/>
-          <w:rFonts w:cstheme="minorHAnsi"/>
-          <w:color w:val="404040" w:themeColor="text1" w:themeTint="BF"/>
-        </w:rPr>
-        <w:t>instalación</w:t>
+        <w:t>Centros</w:t>
+      </w:r>
+      <w:r>
+        <w:rPr>
+          <w:color w:val="404040" w:themeColor="text1" w:themeTint="BF"/>
+        </w:rPr>
+        <w:t xml:space="preserve"> instalado.</w:t>
       </w:r>
     </w:p>
     <w:p>
@@ -2010,126 +2151,6 @@
     </w:p>
     <w:p>
       <w:pPr>
-        <w:spacing w:line="240" w:lineRule="auto"/>
-        <w:rPr>
-          <w:color w:val="404040" w:themeColor="text1" w:themeTint="BF"/>
-        </w:rPr>
-      </w:pPr>
-    </w:p>
-    <w:p>
-      <w:pPr>
-        <w:spacing w:line="240" w:lineRule="auto"/>
-        <w:rPr>
-          <w:color w:val="404040" w:themeColor="text1" w:themeTint="BF"/>
-        </w:rPr>
-      </w:pPr>
-    </w:p>
-    <w:p>
-      <w:pPr>
-        <w:spacing w:line="240" w:lineRule="auto"/>
-        <w:rPr>
-          <w:color w:val="404040" w:themeColor="text1" w:themeTint="BF"/>
-        </w:rPr>
-      </w:pPr>
-    </w:p>
-    <w:p>
-      <w:pPr>
-        <w:spacing w:line="240" w:lineRule="auto"/>
-        <w:rPr>
-          <w:color w:val="404040" w:themeColor="text1" w:themeTint="BF"/>
-        </w:rPr>
-      </w:pPr>
-    </w:p>
-    <w:p>
-      <w:pPr>
-        <w:spacing w:line="240" w:lineRule="auto"/>
-        <w:rPr>
-          <w:color w:val="404040" w:themeColor="text1" w:themeTint="BF"/>
-        </w:rPr>
-      </w:pPr>
-    </w:p>
-    <w:p>
-      <w:pPr>
-        <w:spacing w:line="240" w:lineRule="auto"/>
-        <w:rPr>
-          <w:color w:val="404040" w:themeColor="text1" w:themeTint="BF"/>
-        </w:rPr>
-      </w:pPr>
-    </w:p>
-    <w:p>
-      <w:pPr>
-        <w:spacing w:line="240" w:lineRule="auto"/>
-        <w:rPr>
-          <w:color w:val="404040" w:themeColor="text1" w:themeTint="BF"/>
-        </w:rPr>
-      </w:pPr>
-    </w:p>
-    <w:p>
-      <w:pPr>
-        <w:spacing w:line="240" w:lineRule="auto"/>
-        <w:rPr>
-          <w:color w:val="404040" w:themeColor="text1" w:themeTint="BF"/>
-        </w:rPr>
-      </w:pPr>
-    </w:p>
-    <w:p>
-      <w:pPr>
-        <w:spacing w:line="240" w:lineRule="auto"/>
-        <w:rPr>
-          <w:color w:val="404040" w:themeColor="text1" w:themeTint="BF"/>
-        </w:rPr>
-      </w:pPr>
-    </w:p>
-    <w:p>
-      <w:pPr>
-        <w:spacing w:line="240" w:lineRule="auto"/>
-        <w:rPr>
-          <w:color w:val="404040" w:themeColor="text1" w:themeTint="BF"/>
-        </w:rPr>
-      </w:pPr>
-    </w:p>
-    <w:p>
-      <w:pPr>
-        <w:spacing w:line="240" w:lineRule="auto"/>
-        <w:rPr>
-          <w:color w:val="404040" w:themeColor="text1" w:themeTint="BF"/>
-        </w:rPr>
-      </w:pPr>
-    </w:p>
-    <w:p>
-      <w:pPr>
-        <w:spacing w:line="240" w:lineRule="auto"/>
-        <w:rPr>
-          <w:color w:val="404040" w:themeColor="text1" w:themeTint="BF"/>
-        </w:rPr>
-      </w:pPr>
-    </w:p>
-    <w:p>
-      <w:pPr>
-        <w:spacing w:line="240" w:lineRule="auto"/>
-        <w:rPr>
-          <w:color w:val="404040" w:themeColor="text1" w:themeTint="BF"/>
-        </w:rPr>
-      </w:pPr>
-    </w:p>
-    <w:p>
-      <w:pPr>
-        <w:spacing w:line="240" w:lineRule="auto"/>
-        <w:rPr>
-          <w:color w:val="404040" w:themeColor="text1" w:themeTint="BF"/>
-        </w:rPr>
-      </w:pPr>
-    </w:p>
-    <w:p>
-      <w:pPr>
-        <w:spacing w:line="240" w:lineRule="auto"/>
-        <w:rPr>
-          <w:color w:val="404040" w:themeColor="text1" w:themeTint="BF"/>
-        </w:rPr>
-      </w:pPr>
-    </w:p>
-    <w:p>
-      <w:pPr>
         <w:pStyle w:val="Ttulo1"/>
         <w:rPr>
           <w:rFonts w:asciiTheme="minorHAnsi" w:hAnsiTheme="minorHAnsi" w:cstheme="minorHAnsi"/>
@@ -2145,237 +2166,22 @@
           <w:sz w:val="24"/>
           <w:szCs w:val="24"/>
         </w:rPr>
-        <w:lastRenderedPageBreak/>
-        <w:t>Supuestos</w:t>
-      </w:r>
-    </w:p>
-    <w:p>
-      <w:pPr>
-        <w:rPr>
-          <w:color w:val="404040" w:themeColor="text1" w:themeTint="BF"/>
-          <w:lang w:val="en-US"/>
-        </w:rPr>
-      </w:pPr>
-      <w:r>
-        <w:rPr>
-          <w:color w:val="404040" w:themeColor="text1" w:themeTint="BF"/>
-          <w:lang w:val="en-US"/>
-        </w:rPr>
-        <w:t>La selección de los colegios aptos para la instalación de los centros de capacitación se basará en el cumplimiento de los requerimientos edilicios, eléctricos y técnicos establecidos previamente.</w:t>
-      </w:r>
-    </w:p>
-    <w:p>
-      <w:pPr>
-        <w:rPr>
-          <w:color w:val="404040" w:themeColor="text1" w:themeTint="BF"/>
-          <w:lang w:val="en-US"/>
-        </w:rPr>
-      </w:pPr>
-      <w:r>
-        <w:rPr>
-          <w:color w:val="404040" w:themeColor="text1" w:themeTint="BF"/>
-          <w:lang w:val="en-US"/>
-        </w:rPr>
-        <w:t>Los 20 centros correspondientes a capital serán seleccionados por Empresa, y la selección de los 20 centros del interior de Córdoba estará a cargo del Ministerio de Educación del Gobierno de la Provincia de Córdoba.</w:t>
-      </w:r>
-    </w:p>
-    <w:p>
-      <w:pPr>
-        <w:rPr>
-          <w:color w:val="404040" w:themeColor="text1" w:themeTint="BF"/>
-          <w:lang w:val="en-US"/>
-        </w:rPr>
-      </w:pPr>
-      <w:r>
-        <w:rPr>
-          <w:color w:val="404040" w:themeColor="text1" w:themeTint="BF"/>
-          <w:lang w:val="en-US"/>
-        </w:rPr>
-        <w:t>Según lo establecido se realizará la capacitación de 2 integrantes del cuerpo docente de los colegios donde sean instalados los centros de capacitación, no incluyendo el proceso de dictado en dichos centros.</w:t>
-      </w:r>
-    </w:p>
-    <w:p>
-      <w:pPr>
-        <w:rPr>
-          <w:color w:val="404040" w:themeColor="text1" w:themeTint="BF"/>
-          <w:lang w:val="en-US"/>
-        </w:rPr>
-      </w:pPr>
-    </w:p>
-    <w:p>
-      <w:pPr>
-        <w:rPr>
-          <w:color w:val="404040" w:themeColor="text1" w:themeTint="BF"/>
-          <w:lang w:val="en-US"/>
-        </w:rPr>
-      </w:pPr>
-    </w:p>
-    <w:p>
-      <w:pPr>
-        <w:rPr>
-          <w:color w:val="404040" w:themeColor="text1" w:themeTint="BF"/>
-          <w:lang w:val="en-US"/>
-        </w:rPr>
-      </w:pPr>
-    </w:p>
-    <w:p>
-      <w:pPr>
-        <w:spacing w:line="240" w:lineRule="auto"/>
-        <w:rPr>
-          <w:color w:val="404040" w:themeColor="text1" w:themeTint="BF"/>
-        </w:rPr>
-      </w:pPr>
-    </w:p>
-    <w:p>
-      <w:pPr>
-        <w:spacing w:line="240" w:lineRule="auto"/>
-        <w:rPr>
-          <w:color w:val="404040" w:themeColor="text1" w:themeTint="BF"/>
-        </w:rPr>
-      </w:pPr>
-    </w:p>
-    <w:p>
-      <w:pPr>
-        <w:spacing w:line="240" w:lineRule="auto"/>
-        <w:rPr>
-          <w:color w:val="404040" w:themeColor="text1" w:themeTint="BF"/>
-        </w:rPr>
-      </w:pPr>
-    </w:p>
-    <w:p>
-      <w:pPr>
-        <w:spacing w:line="240" w:lineRule="auto"/>
-        <w:rPr>
-          <w:color w:val="404040" w:themeColor="text1" w:themeTint="BF"/>
-        </w:rPr>
-      </w:pPr>
-    </w:p>
-    <w:p>
-      <w:pPr>
-        <w:spacing w:line="240" w:lineRule="auto"/>
-        <w:rPr>
-          <w:color w:val="404040" w:themeColor="text1" w:themeTint="BF"/>
-        </w:rPr>
-      </w:pPr>
-    </w:p>
-    <w:p>
-      <w:pPr>
-        <w:spacing w:line="240" w:lineRule="auto"/>
-        <w:rPr>
-          <w:color w:val="404040" w:themeColor="text1" w:themeTint="BF"/>
-        </w:rPr>
-      </w:pPr>
-    </w:p>
-    <w:p>
-      <w:pPr>
-        <w:spacing w:line="240" w:lineRule="auto"/>
-        <w:rPr>
-          <w:color w:val="404040" w:themeColor="text1" w:themeTint="BF"/>
-        </w:rPr>
-      </w:pPr>
-    </w:p>
-    <w:p>
-      <w:pPr>
-        <w:spacing w:line="240" w:lineRule="auto"/>
-        <w:rPr>
-          <w:color w:val="404040" w:themeColor="text1" w:themeTint="BF"/>
-        </w:rPr>
-      </w:pPr>
-    </w:p>
-    <w:p>
-      <w:pPr>
-        <w:spacing w:line="240" w:lineRule="auto"/>
-        <w:rPr>
-          <w:color w:val="404040" w:themeColor="text1" w:themeTint="BF"/>
-        </w:rPr>
-      </w:pPr>
-    </w:p>
-    <w:p>
-      <w:pPr>
-        <w:spacing w:line="240" w:lineRule="auto"/>
-        <w:rPr>
-          <w:color w:val="404040" w:themeColor="text1" w:themeTint="BF"/>
-        </w:rPr>
-      </w:pPr>
-    </w:p>
-    <w:p>
-      <w:pPr>
-        <w:spacing w:line="240" w:lineRule="auto"/>
-        <w:rPr>
-          <w:color w:val="404040" w:themeColor="text1" w:themeTint="BF"/>
-        </w:rPr>
-      </w:pPr>
-    </w:p>
-    <w:p>
-      <w:pPr>
-        <w:spacing w:line="240" w:lineRule="auto"/>
-        <w:rPr>
-          <w:color w:val="404040" w:themeColor="text1" w:themeTint="BF"/>
-        </w:rPr>
-      </w:pPr>
-    </w:p>
-    <w:p>
-      <w:pPr>
-        <w:spacing w:line="240" w:lineRule="auto"/>
-        <w:rPr>
-          <w:color w:val="404040" w:themeColor="text1" w:themeTint="BF"/>
-        </w:rPr>
-      </w:pPr>
-    </w:p>
-    <w:p>
-      <w:pPr>
-        <w:spacing w:line="240" w:lineRule="auto"/>
-        <w:rPr>
-          <w:color w:val="404040" w:themeColor="text1" w:themeTint="BF"/>
-        </w:rPr>
-      </w:pPr>
-    </w:p>
-    <w:p>
-      <w:pPr>
-        <w:spacing w:line="240" w:lineRule="auto"/>
-        <w:rPr>
-          <w:color w:val="404040" w:themeColor="text1" w:themeTint="BF"/>
-        </w:rPr>
-      </w:pPr>
-    </w:p>
-    <w:p>
-      <w:pPr>
-        <w:spacing w:line="240" w:lineRule="auto"/>
-        <w:rPr>
-          <w:color w:val="404040" w:themeColor="text1" w:themeTint="BF"/>
-        </w:rPr>
-      </w:pPr>
-    </w:p>
-    <w:p>
-      <w:pPr>
-        <w:spacing w:line="240" w:lineRule="auto"/>
-        <w:rPr>
-          <w:color w:val="404040" w:themeColor="text1" w:themeTint="BF"/>
-        </w:rPr>
-      </w:pPr>
-    </w:p>
-    <w:p>
-      <w:pPr>
-        <w:pStyle w:val="Ttulo1"/>
-        <w:rPr>
-          <w:rFonts w:asciiTheme="minorHAnsi" w:hAnsiTheme="minorHAnsi" w:cstheme="minorHAnsi"/>
-          <w:color w:val="365F91" w:themeColor="accent1" w:themeShade="BF"/>
-          <w:sz w:val="24"/>
-          <w:szCs w:val="24"/>
-        </w:rPr>
-      </w:pPr>
-      <w:r>
-        <w:rPr>
-          <w:rFonts w:asciiTheme="minorHAnsi" w:hAnsiTheme="minorHAnsi" w:cstheme="minorHAnsi"/>
-          <w:color w:val="365F91" w:themeColor="accent1" w:themeShade="BF"/>
-          <w:sz w:val="24"/>
-          <w:szCs w:val="24"/>
-        </w:rPr>
-        <w:lastRenderedPageBreak/>
-        <w:t>Presupuesto general</w:t>
-      </w:r>
-      <w:bookmarkStart w:id="4" w:name="_GoBack"/>
-      <w:bookmarkEnd w:id="4"/>
+        <w:t>Presupuesto General</w:t>
+      </w:r>
+    </w:p>
+    <w:p>
+      <w:pPr>
+        <w:spacing w:line="240" w:lineRule="auto"/>
+        <w:rPr>
+          <w:color w:val="404040" w:themeColor="text1" w:themeTint="BF"/>
+        </w:rPr>
+      </w:pPr>
+      <w:r>
+        <w:rPr>
+          <w:color w:val="404040" w:themeColor="text1" w:themeTint="BF"/>
+        </w:rPr>
+        <w:t>El BID destinará la suma de xx millones de pesos.</w:t>
+      </w:r>
     </w:p>
     <w:p>
       <w:pPr>
@@ -2396,7 +2202,7 @@
 </file>
 
 <file path=word/numbering.xml><?xml version="1.0" encoding="utf-8"?>
-<w:numbering xmlns:wpc="http://schemas.microsoft.com/office/word/2010/wordprocessingCanvas" xmlns:mc="http://schemas.openxmlformats.org/markup-compatibility/2006" xmlns:o="urn:schemas-microsoft-com:office:office" xmlns:r="http://schemas.openxmlformats.org/officeDocument/2006/relationships" xmlns:m="http://schemas.openxmlformats.org/officeDocument/2006/math" xmlns:v="urn:schemas-microsoft-com:vml" xmlns:wp14="http://schemas.microsoft.com/office/word/2010/wordprocessingDrawing" xmlns:wp="http://schemas.openxmlformats.org/drawingml/2006/wordprocessingDrawing" xmlns:w10="urn:schemas-microsoft-com:office:word" xmlns:w="http://schemas.openxmlformats.org/wordprocessingml/2006/main" xmlns:w14="http://schemas.microsoft.com/office/word/2010/wordml" xmlns:wpg="http://schemas.microsoft.com/office/word/2010/wordprocessingGroup" xmlns:wpi="http://schemas.microsoft.com/office/word/2010/wordprocessingInk" xmlns:wne="http://schemas.microsoft.com/office/word/2006/wordml" xmlns:wps="http://schemas.microsoft.com/office/word/2010/wordprocessingShape" mc:Ignorable="w14 wp14">
+<w:numbering xmlns:ve="http://schemas.openxmlformats.org/markup-compatibility/2006" xmlns:o="urn:schemas-microsoft-com:office:office" xmlns:r="http://schemas.openxmlformats.org/officeDocument/2006/relationships" xmlns:m="http://schemas.openxmlformats.org/officeDocument/2006/math" xmlns:v="urn:schemas-microsoft-com:vml" xmlns:wp="http://schemas.openxmlformats.org/drawingml/2006/wordprocessingDrawing" xmlns:w10="urn:schemas-microsoft-com:office:word" xmlns:w="http://schemas.openxmlformats.org/wordprocessingml/2006/main" xmlns:wne="http://schemas.microsoft.com/office/word/2006/wordml">
   <w:abstractNum w:abstractNumId="0">
     <w:nsid w:val="0D7D3410"/>
     <w:multiLevelType w:val="multilevel"/>
@@ -2972,6 +2778,119 @@
     </w:lvl>
   </w:abstractNum>
   <w:abstractNum w:abstractNumId="5">
+    <w:nsid w:val="43B07B7E"/>
+    <w:multiLevelType w:val="hybridMultilevel"/>
+    <w:tmpl w:val="EB2227CC"/>
+    <w:lvl w:ilvl="0" w:tplc="0C0A0001">
+      <w:start w:val="1"/>
+      <w:numFmt w:val="bullet"/>
+      <w:lvlText w:val=""/>
+      <w:lvlJc w:val="left"/>
+      <w:pPr>
+        <w:ind w:left="720" w:hanging="360"/>
+      </w:pPr>
+      <w:rPr>
+        <w:rFonts w:ascii="Symbol" w:hAnsi="Symbol" w:hint="default"/>
+      </w:rPr>
+    </w:lvl>
+    <w:lvl w:ilvl="1" w:tplc="0C0A0003" w:tentative="1">
+      <w:start w:val="1"/>
+      <w:numFmt w:val="bullet"/>
+      <w:lvlText w:val="o"/>
+      <w:lvlJc w:val="left"/>
+      <w:pPr>
+        <w:ind w:left="1440" w:hanging="360"/>
+      </w:pPr>
+      <w:rPr>
+        <w:rFonts w:ascii="Courier New" w:hAnsi="Courier New" w:cs="Courier New" w:hint="default"/>
+      </w:rPr>
+    </w:lvl>
+    <w:lvl w:ilvl="2" w:tplc="0C0A0005" w:tentative="1">
+      <w:start w:val="1"/>
+      <w:numFmt w:val="bullet"/>
+      <w:lvlText w:val=""/>
+      <w:lvlJc w:val="left"/>
+      <w:pPr>
+        <w:ind w:left="2160" w:hanging="360"/>
+      </w:pPr>
+      <w:rPr>
+        <w:rFonts w:ascii="Wingdings" w:hAnsi="Wingdings" w:hint="default"/>
+      </w:rPr>
+    </w:lvl>
+    <w:lvl w:ilvl="3" w:tplc="0C0A0001" w:tentative="1">
+      <w:start w:val="1"/>
+      <w:numFmt w:val="bullet"/>
+      <w:lvlText w:val=""/>
+      <w:lvlJc w:val="left"/>
+      <w:pPr>
+        <w:ind w:left="2880" w:hanging="360"/>
+      </w:pPr>
+      <w:rPr>
+        <w:rFonts w:ascii="Symbol" w:hAnsi="Symbol" w:hint="default"/>
+      </w:rPr>
+    </w:lvl>
+    <w:lvl w:ilvl="4" w:tplc="0C0A0003" w:tentative="1">
+      <w:start w:val="1"/>
+      <w:numFmt w:val="bullet"/>
+      <w:lvlText w:val="o"/>
+      <w:lvlJc w:val="left"/>
+      <w:pPr>
+        <w:ind w:left="3600" w:hanging="360"/>
+      </w:pPr>
+      <w:rPr>
+        <w:rFonts w:ascii="Courier New" w:hAnsi="Courier New" w:cs="Courier New" w:hint="default"/>
+      </w:rPr>
+    </w:lvl>
+    <w:lvl w:ilvl="5" w:tplc="0C0A0005" w:tentative="1">
+      <w:start w:val="1"/>
+      <w:numFmt w:val="bullet"/>
+      <w:lvlText w:val=""/>
+      <w:lvlJc w:val="left"/>
+      <w:pPr>
+        <w:ind w:left="4320" w:hanging="360"/>
+      </w:pPr>
+      <w:rPr>
+        <w:rFonts w:ascii="Wingdings" w:hAnsi="Wingdings" w:hint="default"/>
+      </w:rPr>
+    </w:lvl>
+    <w:lvl w:ilvl="6" w:tplc="0C0A0001" w:tentative="1">
+      <w:start w:val="1"/>
+      <w:numFmt w:val="bullet"/>
+      <w:lvlText w:val=""/>
+      <w:lvlJc w:val="left"/>
+      <w:pPr>
+        <w:ind w:left="5040" w:hanging="360"/>
+      </w:pPr>
+      <w:rPr>
+        <w:rFonts w:ascii="Symbol" w:hAnsi="Symbol" w:hint="default"/>
+      </w:rPr>
+    </w:lvl>
+    <w:lvl w:ilvl="7" w:tplc="0C0A0003" w:tentative="1">
+      <w:start w:val="1"/>
+      <w:numFmt w:val="bullet"/>
+      <w:lvlText w:val="o"/>
+      <w:lvlJc w:val="left"/>
+      <w:pPr>
+        <w:ind w:left="5760" w:hanging="360"/>
+      </w:pPr>
+      <w:rPr>
+        <w:rFonts w:ascii="Courier New" w:hAnsi="Courier New" w:cs="Courier New" w:hint="default"/>
+      </w:rPr>
+    </w:lvl>
+    <w:lvl w:ilvl="8" w:tplc="0C0A0005" w:tentative="1">
+      <w:start w:val="1"/>
+      <w:numFmt w:val="bullet"/>
+      <w:lvlText w:val=""/>
+      <w:lvlJc w:val="left"/>
+      <w:pPr>
+        <w:ind w:left="6480" w:hanging="360"/>
+      </w:pPr>
+      <w:rPr>
+        <w:rFonts w:ascii="Wingdings" w:hAnsi="Wingdings" w:hint="default"/>
+      </w:rPr>
+    </w:lvl>
+  </w:abstractNum>
+  <w:abstractNum w:abstractNumId="6">
     <w:nsid w:val="6E993B22"/>
     <w:multiLevelType w:val="hybridMultilevel"/>
     <w:tmpl w:val="8F80A1CE"/>
@@ -3084,7 +3003,7 @@
       </w:rPr>
     </w:lvl>
   </w:abstractNum>
-  <w:abstractNum w:abstractNumId="6">
+  <w:abstractNum w:abstractNumId="7">
     <w:nsid w:val="7BE43408"/>
     <w:multiLevelType w:val="hybridMultilevel"/>
     <w:tmpl w:val="873A4A94"/>
@@ -3228,7 +3147,7 @@
     </w:lvlOverride>
   </w:num>
   <w:num w:numId="2">
-    <w:abstractNumId w:val="5"/>
+    <w:abstractNumId w:val="6"/>
   </w:num>
   <w:num w:numId="3">
     <w:abstractNumId w:val="2"/>
@@ -3243,13 +3162,16 @@
     <w:abstractNumId w:val="1"/>
   </w:num>
   <w:num w:numId="7">
-    <w:abstractNumId w:val="6"/>
+    <w:abstractNumId w:val="7"/>
+  </w:num>
+  <w:num w:numId="8">
+    <w:abstractNumId w:val="5"/>
   </w:num>
 </w:numbering>
 </file>
 
 <file path=word/styles.xml><?xml version="1.0" encoding="utf-8"?>
-<w:styles xmlns:mc="http://schemas.openxmlformats.org/markup-compatibility/2006" xmlns:r="http://schemas.openxmlformats.org/officeDocument/2006/relationships" xmlns:w="http://schemas.openxmlformats.org/wordprocessingml/2006/main" xmlns:w14="http://schemas.microsoft.com/office/word/2010/wordml" mc:Ignorable="w14">
+<w:styles xmlns:r="http://schemas.openxmlformats.org/officeDocument/2006/relationships" xmlns:w="http://schemas.openxmlformats.org/wordprocessingml/2006/main">
   <w:docDefaults>
     <w:rPrDefault>
       <w:rPr>
@@ -3408,6 +3330,7 @@
   <w:style w:type="paragraph" w:default="1" w:styleId="Normal">
     <w:name w:val="Normal"/>
     <w:qFormat/>
+    <w:rsid w:val="000259D3"/>
     <w:rPr>
       <w:lang w:val="es-ES"/>
     </w:rPr>
@@ -3637,6 +3560,7 @@
   <w:style w:type="character" w:default="1" w:styleId="Fuentedeprrafopredeter">
     <w:name w:val="Default Paragraph Font"/>
     <w:uiPriority w:val="1"/>
+    <w:semiHidden/>
     <w:unhideWhenUsed/>
   </w:style>
   <w:style w:type="table" w:default="1" w:styleId="Tablanormal">
@@ -3644,6 +3568,7 @@
     <w:uiPriority w:val="99"/>
     <w:semiHidden/>
     <w:unhideWhenUsed/>
+    <w:qFormat/>
     <w:tblPr>
       <w:tblInd w:w="0" w:type="dxa"/>
       <w:tblCellMar>
@@ -3877,6 +3802,32 @@
     <w:name w:val="apple-style-span"/>
     <w:basedOn w:val="Fuentedeprrafopredeter"/>
     <w:rsid w:val="009F6309"/>
+  </w:style>
+  <w:style w:type="table" w:styleId="Tablaconcuadrcula">
+    <w:name w:val="Table Grid"/>
+    <w:basedOn w:val="Tablanormal"/>
+    <w:uiPriority w:val="59"/>
+    <w:rsid w:val="00977FF1"/>
+    <w:pPr>
+      <w:spacing w:after="0" w:line="240" w:lineRule="auto"/>
+    </w:pPr>
+    <w:tblPr>
+      <w:tblInd w:w="0" w:type="dxa"/>
+      <w:tblBorders>
+        <w:top w:val="single" w:sz="4" w:space="0" w:color="000000" w:themeColor="text1"/>
+        <w:left w:val="single" w:sz="4" w:space="0" w:color="000000" w:themeColor="text1"/>
+        <w:bottom w:val="single" w:sz="4" w:space="0" w:color="000000" w:themeColor="text1"/>
+        <w:right w:val="single" w:sz="4" w:space="0" w:color="000000" w:themeColor="text1"/>
+        <w:insideH w:val="single" w:sz="4" w:space="0" w:color="000000" w:themeColor="text1"/>
+        <w:insideV w:val="single" w:sz="4" w:space="0" w:color="000000" w:themeColor="text1"/>
+      </w:tblBorders>
+      <w:tblCellMar>
+        <w:top w:w="0" w:type="dxa"/>
+        <w:left w:w="108" w:type="dxa"/>
+        <w:bottom w:w="0" w:type="dxa"/>
+        <w:right w:w="108" w:type="dxa"/>
+      </w:tblCellMar>
+    </w:tblPr>
   </w:style>
 </w:styles>
 </file>

</xml_diff>